<commit_message>
Update Random Quote Generator with a Range of Categories and Text-to-Speech Feature.docx
Benefits & Impact
</commit_message>
<xml_diff>
--- a/Random Quote Generator with a Range of Categories and Text-to-Speech Feature.docx
+++ b/Random Quote Generator with a Range of Categories and Text-to-Speech Feature.docx
@@ -1,6 +1,6 @@
 
 <file path=word/document.xml><?xml version="1.0" encoding="utf-8"?>
-<w:document xmlns:wpc="http://schemas.microsoft.com/office/word/2010/wordprocessingCanvas" xmlns:cx="http://schemas.microsoft.com/office/drawing/2014/chartex" xmlns:cx1="http://schemas.microsoft.com/office/drawing/2015/9/8/chartex" xmlns:cx2="http://schemas.microsoft.com/office/drawing/2015/10/21/chartex" xmlns:cx3="http://schemas.microsoft.com/office/drawing/2016/5/9/chartex" xmlns:cx4="http://schemas.microsoft.com/office/drawing/2016/5/10/chartex" xmlns:cx5="http://schemas.microsoft.com/office/drawing/2016/5/11/chartex" xmlns:cx6="http://schemas.microsoft.com/office/drawing/2016/5/12/chartex" xmlns:cx7="http://schemas.microsoft.com/office/drawing/2016/5/13/chartex" xmlns:cx8="http://schemas.microsoft.com/office/drawing/2016/5/14/chartex" xmlns:mc="http://schemas.openxmlformats.org/markup-compatibility/2006" xmlns:aink="http://schemas.microsoft.com/office/drawing/2016/ink" xmlns:am3d="http://schemas.microsoft.com/office/drawing/2017/model3d" xmlns:o="urn:schemas-microsoft-com:office:office" xmlns:oel="http://schemas.microsoft.com/office/2019/extlst" xmlns:r="http://schemas.openxmlformats.org/officeDocument/2006/relationships" xmlns:m="http://schemas.openxmlformats.org/officeDocument/2006/math" xmlns:v="urn:schemas-microsoft-com:vml" xmlns:wp14="http://schemas.microsoft.com/office/word/2010/wordprocessingDrawing" xmlns:wp="http://schemas.openxmlformats.org/drawingml/2006/wordprocessingDrawing" xmlns:w10="urn:schemas-microsoft-com:office:word" xmlns:w="http://schemas.openxmlformats.org/wordprocessingml/2006/main" xmlns:w14="http://schemas.microsoft.com/office/word/2010/wordml" xmlns:w15="http://schemas.microsoft.com/office/word/2012/wordml" xmlns:w16cex="http://schemas.microsoft.com/office/word/2018/wordml/cex" xmlns:w16cid="http://schemas.microsoft.com/office/word/2016/wordml/cid" xmlns:w16="http://schemas.microsoft.com/office/word/2018/wordml" xmlns:w16sdtdh="http://schemas.microsoft.com/office/word/2020/wordml/sdtdatahash" xmlns:w16se="http://schemas.microsoft.com/office/word/2015/wordml/symex" xmlns:wpg="http://schemas.microsoft.com/office/word/2010/wordprocessingGroup" xmlns:wpi="http://schemas.microsoft.com/office/word/2010/wordprocessingInk" xmlns:wne="http://schemas.microsoft.com/office/word/2006/wordml" xmlns:wps="http://schemas.microsoft.com/office/word/2010/wordprocessingShape" mc:Ignorable="w14 w15 w16se w16cid w16 w16cex w16sdtdh wp14">
+<w:document xmlns:wpc="http://schemas.microsoft.com/office/word/2010/wordprocessingCanvas" xmlns:cx="http://schemas.microsoft.com/office/drawing/2014/chartex" xmlns:cx1="http://schemas.microsoft.com/office/drawing/2015/9/8/chartex" xmlns:mc="http://schemas.openxmlformats.org/markup-compatibility/2006" xmlns:o="urn:schemas-microsoft-com:office:office" xmlns:r="http://schemas.openxmlformats.org/officeDocument/2006/relationships" xmlns:m="http://schemas.openxmlformats.org/officeDocument/2006/math" xmlns:v="urn:schemas-microsoft-com:vml" xmlns:wp14="http://schemas.microsoft.com/office/word/2010/wordprocessingDrawing" xmlns:wp="http://schemas.openxmlformats.org/drawingml/2006/wordprocessingDrawing" xmlns:w10="urn:schemas-microsoft-com:office:word" xmlns:w="http://schemas.openxmlformats.org/wordprocessingml/2006/main" xmlns:w14="http://schemas.microsoft.com/office/word/2010/wordml" xmlns:w15="http://schemas.microsoft.com/office/word/2012/wordml" xmlns:w16se="http://schemas.microsoft.com/office/word/2015/wordml/symex" xmlns:wpg="http://schemas.microsoft.com/office/word/2010/wordprocessingGroup" xmlns:wpi="http://schemas.microsoft.com/office/word/2010/wordprocessingInk" xmlns:wne="http://schemas.microsoft.com/office/word/2006/wordml" xmlns:wps="http://schemas.microsoft.com/office/word/2010/wordprocessingShape" mc:Ignorable="w14 w15 w16se wp14">
   <w:body>
     <w:p>
       <w:pPr>
@@ -271,7 +271,7 @@
           <w:sz w:val="24"/>
           <w:szCs w:val="24"/>
         </w:rPr>
-        <w:t>Bande,</w:t>
+        <w:t>Bande</w:t>
       </w:r>
       <w:proofErr w:type="spellEnd"/>
       <w:r>
@@ -282,7 +282,29 @@
           <w:sz w:val="24"/>
           <w:szCs w:val="24"/>
         </w:rPr>
-        <w:t xml:space="preserve"> Meliza H.</w:t>
+        <w:t xml:space="preserve">, </w:t>
+      </w:r>
+      <w:proofErr w:type="spellStart"/>
+      <w:r>
+        <w:rPr>
+          <w:rFonts w:ascii="Arial" w:hAnsi="Arial" w:cs="Arial"/>
+          <w:b/>
+          <w:bCs/>
+          <w:sz w:val="24"/>
+          <w:szCs w:val="24"/>
+        </w:rPr>
+        <w:t>Meliza</w:t>
+      </w:r>
+      <w:proofErr w:type="spellEnd"/>
+      <w:r>
+        <w:rPr>
+          <w:rFonts w:ascii="Arial" w:hAnsi="Arial" w:cs="Arial"/>
+          <w:b/>
+          <w:bCs/>
+          <w:sz w:val="24"/>
+          <w:szCs w:val="24"/>
+        </w:rPr>
+        <w:t xml:space="preserve"> H.</w:t>
       </w:r>
     </w:p>
     <w:p>
@@ -760,6 +782,128 @@
     <w:p>
       <w:pPr>
         <w:pStyle w:val="ListParagraph"/>
+        <w:rPr>
+          <w:rFonts w:ascii="Arial" w:hAnsi="Arial" w:cs="Arial"/>
+          <w:b/>
+          <w:bCs/>
+          <w:sz w:val="28"/>
+          <w:szCs w:val="28"/>
+        </w:rPr>
+      </w:pPr>
+    </w:p>
+    <w:p>
+      <w:pPr>
+        <w:rPr>
+          <w:rFonts w:ascii="Arial" w:hAnsi="Arial" w:cs="Arial"/>
+          <w:b/>
+          <w:bCs/>
+          <w:sz w:val="28"/>
+          <w:szCs w:val="28"/>
+        </w:rPr>
+      </w:pPr>
+    </w:p>
+    <w:p>
+      <w:pPr>
+        <w:rPr>
+          <w:rFonts w:ascii="Arial" w:hAnsi="Arial" w:cs="Arial"/>
+          <w:b/>
+          <w:bCs/>
+          <w:sz w:val="28"/>
+          <w:szCs w:val="28"/>
+        </w:rPr>
+      </w:pPr>
+    </w:p>
+    <w:p>
+      <w:pPr>
+        <w:rPr>
+          <w:rFonts w:ascii="Arial" w:hAnsi="Arial" w:cs="Arial"/>
+          <w:b/>
+          <w:bCs/>
+          <w:sz w:val="28"/>
+          <w:szCs w:val="28"/>
+        </w:rPr>
+      </w:pPr>
+    </w:p>
+    <w:p>
+      <w:pPr>
+        <w:rPr>
+          <w:rFonts w:ascii="Arial" w:hAnsi="Arial" w:cs="Arial"/>
+          <w:b/>
+          <w:bCs/>
+          <w:sz w:val="28"/>
+          <w:szCs w:val="28"/>
+        </w:rPr>
+      </w:pPr>
+    </w:p>
+    <w:p>
+      <w:pPr>
+        <w:rPr>
+          <w:rFonts w:ascii="Arial" w:hAnsi="Arial" w:cs="Arial"/>
+          <w:b/>
+          <w:bCs/>
+          <w:sz w:val="28"/>
+          <w:szCs w:val="28"/>
+        </w:rPr>
+      </w:pPr>
+    </w:p>
+    <w:p>
+      <w:pPr>
+        <w:rPr>
+          <w:rFonts w:ascii="Arial" w:hAnsi="Arial" w:cs="Arial"/>
+          <w:b/>
+          <w:bCs/>
+          <w:sz w:val="28"/>
+          <w:szCs w:val="28"/>
+        </w:rPr>
+      </w:pPr>
+    </w:p>
+    <w:p>
+      <w:pPr>
+        <w:rPr>
+          <w:rFonts w:ascii="Arial" w:hAnsi="Arial" w:cs="Arial"/>
+          <w:b/>
+          <w:bCs/>
+          <w:sz w:val="28"/>
+          <w:szCs w:val="28"/>
+        </w:rPr>
+      </w:pPr>
+    </w:p>
+    <w:p>
+      <w:pPr>
+        <w:rPr>
+          <w:rFonts w:ascii="Arial" w:hAnsi="Arial" w:cs="Arial"/>
+          <w:b/>
+          <w:bCs/>
+          <w:sz w:val="28"/>
+          <w:szCs w:val="28"/>
+        </w:rPr>
+      </w:pPr>
+    </w:p>
+    <w:p>
+      <w:pPr>
+        <w:rPr>
+          <w:rFonts w:ascii="Arial" w:hAnsi="Arial" w:cs="Arial"/>
+          <w:b/>
+          <w:bCs/>
+          <w:sz w:val="28"/>
+          <w:szCs w:val="28"/>
+        </w:rPr>
+      </w:pPr>
+    </w:p>
+    <w:p>
+      <w:pPr>
+        <w:rPr>
+          <w:rFonts w:ascii="Arial" w:hAnsi="Arial" w:cs="Arial"/>
+          <w:b/>
+          <w:bCs/>
+          <w:sz w:val="28"/>
+          <w:szCs w:val="28"/>
+        </w:rPr>
+      </w:pPr>
+    </w:p>
+    <w:p>
+      <w:pPr>
+        <w:pStyle w:val="ListParagraph"/>
         <w:numPr>
           <w:ilvl w:val="0"/>
           <w:numId w:val="1"/>
@@ -780,6 +924,7 @@
           <w:sz w:val="28"/>
           <w:szCs w:val="28"/>
         </w:rPr>
+        <w:lastRenderedPageBreak/>
         <w:t>Benefits &amp; Impact</w:t>
       </w:r>
     </w:p>
@@ -794,6 +939,287 @@
           <w:szCs w:val="24"/>
         </w:rPr>
       </w:pPr>
+    </w:p>
+    <w:p>
+      <w:pPr>
+        <w:pStyle w:val="ListParagraph"/>
+        <w:spacing w:line="360" w:lineRule="auto"/>
+        <w:ind w:firstLine="360"/>
+        <w:jc w:val="both"/>
+        <w:rPr>
+          <w:rFonts w:ascii="Arial" w:hAnsi="Arial" w:cs="Arial"/>
+          <w:sz w:val="24"/>
+          <w:szCs w:val="24"/>
+        </w:rPr>
+      </w:pPr>
+      <w:bookmarkStart w:id="0" w:name="_GoBack"/>
+      <w:bookmarkEnd w:id="0"/>
+      <w:r>
+        <w:rPr>
+          <w:rFonts w:ascii="Arial" w:hAnsi="Arial" w:cs="Arial"/>
+          <w:sz w:val="24"/>
+          <w:szCs w:val="24"/>
+        </w:rPr>
+        <w:t xml:space="preserve">By implementing a Random Quote Generator featuring several categories and a text-to-speech option, an interesting and adaptable platform for inspiration, education, and personal development </w:t>
+      </w:r>
+      <w:proofErr w:type="gramStart"/>
+      <w:r>
+        <w:rPr>
+          <w:rFonts w:ascii="Arial" w:hAnsi="Arial" w:cs="Arial"/>
+          <w:sz w:val="24"/>
+          <w:szCs w:val="24"/>
+        </w:rPr>
+        <w:t>will be created</w:t>
+      </w:r>
+      <w:proofErr w:type="gramEnd"/>
+      <w:r>
+        <w:rPr>
+          <w:rFonts w:ascii="Arial" w:hAnsi="Arial" w:cs="Arial"/>
+          <w:sz w:val="24"/>
+          <w:szCs w:val="24"/>
+        </w:rPr>
+        <w:t>. This application has the capacity to improve users' lives and encourage a sense of empowerment, creativity, and connection by giving them access to a wide variety of quotes in different categories they prefer.</w:t>
+      </w:r>
+    </w:p>
+    <w:p>
+      <w:pPr>
+        <w:pStyle w:val="ListParagraph"/>
+        <w:numPr>
+          <w:ilvl w:val="0"/>
+          <w:numId w:val="15"/>
+        </w:numPr>
+        <w:spacing w:line="360" w:lineRule="auto"/>
+        <w:jc w:val="both"/>
+        <w:rPr>
+          <w:rFonts w:ascii="Arial" w:hAnsi="Arial" w:cs="Arial"/>
+          <w:sz w:val="24"/>
+          <w:szCs w:val="24"/>
+        </w:rPr>
+      </w:pPr>
+      <w:r>
+        <w:rPr>
+          <w:rFonts w:ascii="Arial" w:hAnsi="Arial" w:cs="Arial"/>
+          <w:sz w:val="24"/>
+          <w:szCs w:val="24"/>
+        </w:rPr>
+        <w:t>Provide encouragement, inspiration, and motivation to tackle challenges or pursue their goals</w:t>
+      </w:r>
+    </w:p>
+    <w:p>
+      <w:pPr>
+        <w:pStyle w:val="ListParagraph"/>
+        <w:numPr>
+          <w:ilvl w:val="0"/>
+          <w:numId w:val="15"/>
+        </w:numPr>
+        <w:spacing w:line="360" w:lineRule="auto"/>
+        <w:jc w:val="both"/>
+        <w:rPr>
+          <w:rFonts w:ascii="Arial" w:hAnsi="Arial" w:cs="Arial"/>
+          <w:sz w:val="24"/>
+          <w:szCs w:val="24"/>
+        </w:rPr>
+      </w:pPr>
+      <w:r>
+        <w:rPr>
+          <w:rFonts w:ascii="Arial" w:hAnsi="Arial" w:cs="Arial"/>
+          <w:sz w:val="24"/>
+          <w:szCs w:val="24"/>
+        </w:rPr>
+        <w:t>Prevents monotony and keeps users engaged with fresh and relevant content</w:t>
+      </w:r>
+    </w:p>
+    <w:p>
+      <w:pPr>
+        <w:pStyle w:val="ListParagraph"/>
+        <w:numPr>
+          <w:ilvl w:val="0"/>
+          <w:numId w:val="15"/>
+        </w:numPr>
+        <w:spacing w:line="360" w:lineRule="auto"/>
+        <w:jc w:val="both"/>
+        <w:rPr>
+          <w:rFonts w:ascii="Arial" w:hAnsi="Arial" w:cs="Arial"/>
+          <w:sz w:val="24"/>
+          <w:szCs w:val="24"/>
+        </w:rPr>
+      </w:pPr>
+      <w:r>
+        <w:rPr>
+          <w:rFonts w:ascii="Arial" w:hAnsi="Arial" w:cs="Arial"/>
+          <w:sz w:val="24"/>
+          <w:szCs w:val="24"/>
+        </w:rPr>
+        <w:t>Provide valuable insights and knowledge to users</w:t>
+      </w:r>
+    </w:p>
+    <w:p>
+      <w:pPr>
+        <w:pStyle w:val="ListParagraph"/>
+        <w:numPr>
+          <w:ilvl w:val="0"/>
+          <w:numId w:val="15"/>
+        </w:numPr>
+        <w:spacing w:line="360" w:lineRule="auto"/>
+        <w:jc w:val="both"/>
+        <w:rPr>
+          <w:rFonts w:ascii="Arial" w:hAnsi="Arial" w:cs="Arial"/>
+          <w:sz w:val="24"/>
+          <w:szCs w:val="24"/>
+        </w:rPr>
+      </w:pPr>
+      <w:r>
+        <w:rPr>
+          <w:rFonts w:ascii="Arial" w:hAnsi="Arial" w:cs="Arial"/>
+          <w:sz w:val="24"/>
+          <w:szCs w:val="24"/>
+        </w:rPr>
+        <w:t>Can serve as a form of stress relief and relaxation for users</w:t>
+      </w:r>
+    </w:p>
+    <w:p>
+      <w:pPr>
+        <w:pStyle w:val="ListParagraph"/>
+        <w:numPr>
+          <w:ilvl w:val="0"/>
+          <w:numId w:val="15"/>
+        </w:numPr>
+        <w:spacing w:line="360" w:lineRule="auto"/>
+        <w:jc w:val="both"/>
+        <w:rPr>
+          <w:rFonts w:ascii="Arial" w:hAnsi="Arial" w:cs="Arial"/>
+          <w:sz w:val="24"/>
+          <w:szCs w:val="24"/>
+        </w:rPr>
+      </w:pPr>
+      <w:r>
+        <w:rPr>
+          <w:rFonts w:ascii="Arial" w:hAnsi="Arial" w:cs="Arial"/>
+          <w:sz w:val="24"/>
+          <w:szCs w:val="24"/>
+        </w:rPr>
+        <w:t>Enhances accessibility to a wider audience</w:t>
+      </w:r>
+    </w:p>
+    <w:p>
+      <w:pPr>
+        <w:pStyle w:val="ListParagraph"/>
+        <w:numPr>
+          <w:ilvl w:val="0"/>
+          <w:numId w:val="15"/>
+        </w:numPr>
+        <w:spacing w:line="360" w:lineRule="auto"/>
+        <w:jc w:val="both"/>
+        <w:rPr>
+          <w:rFonts w:ascii="Arial" w:hAnsi="Arial" w:cs="Arial"/>
+          <w:sz w:val="24"/>
+          <w:szCs w:val="24"/>
+        </w:rPr>
+      </w:pPr>
+      <w:r>
+        <w:rPr>
+          <w:rFonts w:ascii="Arial" w:hAnsi="Arial" w:cs="Arial"/>
+          <w:sz w:val="24"/>
+          <w:szCs w:val="24"/>
+        </w:rPr>
+        <w:t>Provide convenient source of inspiration and entertainment</w:t>
+      </w:r>
+    </w:p>
+    <w:p>
+      <w:pPr>
+        <w:pStyle w:val="ListParagraph"/>
+        <w:numPr>
+          <w:ilvl w:val="0"/>
+          <w:numId w:val="15"/>
+        </w:numPr>
+        <w:spacing w:line="360" w:lineRule="auto"/>
+        <w:jc w:val="both"/>
+        <w:rPr>
+          <w:rFonts w:ascii="Arial" w:hAnsi="Arial" w:cs="Arial"/>
+          <w:sz w:val="24"/>
+          <w:szCs w:val="24"/>
+        </w:rPr>
+      </w:pPr>
+      <w:r>
+        <w:rPr>
+          <w:rFonts w:ascii="Arial" w:hAnsi="Arial" w:cs="Arial"/>
+          <w:sz w:val="24"/>
+          <w:szCs w:val="24"/>
+        </w:rPr>
+        <w:t>Allows users to tailor the content to their preferences and interests</w:t>
+      </w:r>
+    </w:p>
+    <w:p>
+      <w:pPr>
+        <w:pStyle w:val="ListParagraph"/>
+        <w:numPr>
+          <w:ilvl w:val="0"/>
+          <w:numId w:val="15"/>
+        </w:numPr>
+        <w:spacing w:line="360" w:lineRule="auto"/>
+        <w:jc w:val="both"/>
+        <w:rPr>
+          <w:rFonts w:ascii="Arial" w:hAnsi="Arial" w:cs="Arial"/>
+          <w:sz w:val="24"/>
+          <w:szCs w:val="24"/>
+        </w:rPr>
+      </w:pPr>
+      <w:r>
+        <w:rPr>
+          <w:rFonts w:ascii="Arial" w:hAnsi="Arial" w:cs="Arial"/>
+          <w:sz w:val="24"/>
+          <w:szCs w:val="24"/>
+        </w:rPr>
+        <w:t>Can serve as a reminder to stay motivated and focused on their goals</w:t>
+      </w:r>
+    </w:p>
+    <w:p>
+      <w:pPr>
+        <w:pStyle w:val="ListParagraph"/>
+        <w:numPr>
+          <w:ilvl w:val="0"/>
+          <w:numId w:val="15"/>
+        </w:numPr>
+        <w:spacing w:line="360" w:lineRule="auto"/>
+        <w:jc w:val="both"/>
+        <w:rPr>
+          <w:rFonts w:ascii="Arial" w:hAnsi="Arial" w:cs="Arial"/>
+          <w:sz w:val="24"/>
+          <w:szCs w:val="24"/>
+        </w:rPr>
+      </w:pPr>
+      <w:r>
+        <w:rPr>
+          <w:rFonts w:ascii="Arial" w:hAnsi="Arial" w:cs="Arial"/>
+          <w:sz w:val="24"/>
+          <w:szCs w:val="24"/>
+        </w:rPr>
+        <w:t>Spreads positivity and inspiration within their social networks</w:t>
+      </w:r>
+    </w:p>
+    <w:p>
+      <w:pPr>
+        <w:pStyle w:val="ListParagraph"/>
+        <w:numPr>
+          <w:ilvl w:val="0"/>
+          <w:numId w:val="15"/>
+        </w:numPr>
+        <w:spacing w:line="360" w:lineRule="auto"/>
+        <w:jc w:val="both"/>
+        <w:rPr>
+          <w:rFonts w:ascii="Arial" w:hAnsi="Arial" w:cs="Arial"/>
+          <w:sz w:val="24"/>
+          <w:szCs w:val="24"/>
+        </w:rPr>
+      </w:pPr>
+      <w:r>
+        <w:rPr>
+          <w:rFonts w:ascii="Arial" w:hAnsi="Arial" w:cs="Arial"/>
+          <w:sz w:val="24"/>
+          <w:szCs w:val="24"/>
+        </w:rPr>
+        <w:t>Enhance user engagement and retention</w:t>
+      </w:r>
     </w:p>
     <w:p>
       <w:pPr>
@@ -2431,7 +2857,7 @@
 </file>
 
 <file path=word/numbering.xml><?xml version="1.0" encoding="utf-8"?>
-<w:numbering xmlns:wpc="http://schemas.microsoft.com/office/word/2010/wordprocessingCanvas" xmlns:cx="http://schemas.microsoft.com/office/drawing/2014/chartex" xmlns:cx1="http://schemas.microsoft.com/office/drawing/2015/9/8/chartex" xmlns:cx2="http://schemas.microsoft.com/office/drawing/2015/10/21/chartex" xmlns:cx3="http://schemas.microsoft.com/office/drawing/2016/5/9/chartex" xmlns:cx4="http://schemas.microsoft.com/office/drawing/2016/5/10/chartex" xmlns:cx5="http://schemas.microsoft.com/office/drawing/2016/5/11/chartex" xmlns:cx6="http://schemas.microsoft.com/office/drawing/2016/5/12/chartex" xmlns:cx7="http://schemas.microsoft.com/office/drawing/2016/5/13/chartex" xmlns:cx8="http://schemas.microsoft.com/office/drawing/2016/5/14/chartex" xmlns:mc="http://schemas.openxmlformats.org/markup-compatibility/2006" xmlns:aink="http://schemas.microsoft.com/office/drawing/2016/ink" xmlns:am3d="http://schemas.microsoft.com/office/drawing/2017/model3d" xmlns:o="urn:schemas-microsoft-com:office:office" xmlns:oel="http://schemas.microsoft.com/office/2019/extlst" xmlns:r="http://schemas.openxmlformats.org/officeDocument/2006/relationships" xmlns:m="http://schemas.openxmlformats.org/officeDocument/2006/math" xmlns:v="urn:schemas-microsoft-com:vml" xmlns:wp14="http://schemas.microsoft.com/office/word/2010/wordprocessingDrawing" xmlns:wp="http://schemas.openxmlformats.org/drawingml/2006/wordprocessingDrawing" xmlns:w10="urn:schemas-microsoft-com:office:word" xmlns:w="http://schemas.openxmlformats.org/wordprocessingml/2006/main" xmlns:w14="http://schemas.microsoft.com/office/word/2010/wordml" xmlns:w15="http://schemas.microsoft.com/office/word/2012/wordml" xmlns:w16cex="http://schemas.microsoft.com/office/word/2018/wordml/cex" xmlns:w16cid="http://schemas.microsoft.com/office/word/2016/wordml/cid" xmlns:w16="http://schemas.microsoft.com/office/word/2018/wordml" xmlns:w16sdtdh="http://schemas.microsoft.com/office/word/2020/wordml/sdtdatahash" xmlns:w16se="http://schemas.microsoft.com/office/word/2015/wordml/symex" xmlns:wpg="http://schemas.microsoft.com/office/word/2010/wordprocessingGroup" xmlns:wpi="http://schemas.microsoft.com/office/word/2010/wordprocessingInk" xmlns:wne="http://schemas.microsoft.com/office/word/2006/wordml" xmlns:wps="http://schemas.microsoft.com/office/word/2010/wordprocessingShape" mc:Ignorable="w14 w15 w16se w16cid w16 w16cex w16sdtdh wp14">
+<w:numbering xmlns:wpc="http://schemas.microsoft.com/office/word/2010/wordprocessingCanvas" xmlns:cx="http://schemas.microsoft.com/office/drawing/2014/chartex" xmlns:cx1="http://schemas.microsoft.com/office/drawing/2015/9/8/chartex" xmlns:mc="http://schemas.openxmlformats.org/markup-compatibility/2006" xmlns:o="urn:schemas-microsoft-com:office:office" xmlns:r="http://schemas.openxmlformats.org/officeDocument/2006/relationships" xmlns:m="http://schemas.openxmlformats.org/officeDocument/2006/math" xmlns:v="urn:schemas-microsoft-com:vml" xmlns:wp14="http://schemas.microsoft.com/office/word/2010/wordprocessingDrawing" xmlns:wp="http://schemas.openxmlformats.org/drawingml/2006/wordprocessingDrawing" xmlns:w10="urn:schemas-microsoft-com:office:word" xmlns:w="http://schemas.openxmlformats.org/wordprocessingml/2006/main" xmlns:w14="http://schemas.microsoft.com/office/word/2010/wordml" xmlns:w15="http://schemas.microsoft.com/office/word/2012/wordml" xmlns:w16se="http://schemas.microsoft.com/office/word/2015/wordml/symex" xmlns:wpg="http://schemas.microsoft.com/office/word/2010/wordprocessingGroup" xmlns:wpi="http://schemas.microsoft.com/office/word/2010/wordprocessingInk" xmlns:wne="http://schemas.microsoft.com/office/word/2006/wordml" xmlns:wps="http://schemas.microsoft.com/office/word/2010/wordprocessingShape" mc:Ignorable="w14 w15 w16se wp14">
   <w:abstractNum w:abstractNumId="0" w15:restartNumberingAfterBreak="0">
     <w:nsid w:val="199B7256"/>
     <w:multiLevelType w:val="hybridMultilevel"/>
@@ -2777,6 +3203,119 @@
     </w:lvl>
   </w:abstractNum>
   <w:abstractNum w:abstractNumId="4" w15:restartNumberingAfterBreak="0">
+    <w:nsid w:val="346C5F65"/>
+    <w:multiLevelType w:val="hybridMultilevel"/>
+    <w:tmpl w:val="CA2C7DEA"/>
+    <w:lvl w:ilvl="0" w:tplc="34090001">
+      <w:start w:val="1"/>
+      <w:numFmt w:val="bullet"/>
+      <w:lvlText w:val=""/>
+      <w:lvlJc w:val="left"/>
+      <w:pPr>
+        <w:ind w:left="1440" w:hanging="360"/>
+      </w:pPr>
+      <w:rPr>
+        <w:rFonts w:ascii="Symbol" w:hAnsi="Symbol" w:hint="default"/>
+      </w:rPr>
+    </w:lvl>
+    <w:lvl w:ilvl="1" w:tplc="34090003" w:tentative="1">
+      <w:start w:val="1"/>
+      <w:numFmt w:val="bullet"/>
+      <w:lvlText w:val="o"/>
+      <w:lvlJc w:val="left"/>
+      <w:pPr>
+        <w:ind w:left="2160" w:hanging="360"/>
+      </w:pPr>
+      <w:rPr>
+        <w:rFonts w:ascii="Courier New" w:hAnsi="Courier New" w:cs="Courier New" w:hint="default"/>
+      </w:rPr>
+    </w:lvl>
+    <w:lvl w:ilvl="2" w:tplc="34090005" w:tentative="1">
+      <w:start w:val="1"/>
+      <w:numFmt w:val="bullet"/>
+      <w:lvlText w:val=""/>
+      <w:lvlJc w:val="left"/>
+      <w:pPr>
+        <w:ind w:left="2880" w:hanging="360"/>
+      </w:pPr>
+      <w:rPr>
+        <w:rFonts w:ascii="Wingdings" w:hAnsi="Wingdings" w:hint="default"/>
+      </w:rPr>
+    </w:lvl>
+    <w:lvl w:ilvl="3" w:tplc="34090001" w:tentative="1">
+      <w:start w:val="1"/>
+      <w:numFmt w:val="bullet"/>
+      <w:lvlText w:val=""/>
+      <w:lvlJc w:val="left"/>
+      <w:pPr>
+        <w:ind w:left="3600" w:hanging="360"/>
+      </w:pPr>
+      <w:rPr>
+        <w:rFonts w:ascii="Symbol" w:hAnsi="Symbol" w:hint="default"/>
+      </w:rPr>
+    </w:lvl>
+    <w:lvl w:ilvl="4" w:tplc="34090003" w:tentative="1">
+      <w:start w:val="1"/>
+      <w:numFmt w:val="bullet"/>
+      <w:lvlText w:val="o"/>
+      <w:lvlJc w:val="left"/>
+      <w:pPr>
+        <w:ind w:left="4320" w:hanging="360"/>
+      </w:pPr>
+      <w:rPr>
+        <w:rFonts w:ascii="Courier New" w:hAnsi="Courier New" w:cs="Courier New" w:hint="default"/>
+      </w:rPr>
+    </w:lvl>
+    <w:lvl w:ilvl="5" w:tplc="34090005" w:tentative="1">
+      <w:start w:val="1"/>
+      <w:numFmt w:val="bullet"/>
+      <w:lvlText w:val=""/>
+      <w:lvlJc w:val="left"/>
+      <w:pPr>
+        <w:ind w:left="5040" w:hanging="360"/>
+      </w:pPr>
+      <w:rPr>
+        <w:rFonts w:ascii="Wingdings" w:hAnsi="Wingdings" w:hint="default"/>
+      </w:rPr>
+    </w:lvl>
+    <w:lvl w:ilvl="6" w:tplc="34090001" w:tentative="1">
+      <w:start w:val="1"/>
+      <w:numFmt w:val="bullet"/>
+      <w:lvlText w:val=""/>
+      <w:lvlJc w:val="left"/>
+      <w:pPr>
+        <w:ind w:left="5760" w:hanging="360"/>
+      </w:pPr>
+      <w:rPr>
+        <w:rFonts w:ascii="Symbol" w:hAnsi="Symbol" w:hint="default"/>
+      </w:rPr>
+    </w:lvl>
+    <w:lvl w:ilvl="7" w:tplc="34090003" w:tentative="1">
+      <w:start w:val="1"/>
+      <w:numFmt w:val="bullet"/>
+      <w:lvlText w:val="o"/>
+      <w:lvlJc w:val="left"/>
+      <w:pPr>
+        <w:ind w:left="6480" w:hanging="360"/>
+      </w:pPr>
+      <w:rPr>
+        <w:rFonts w:ascii="Courier New" w:hAnsi="Courier New" w:cs="Courier New" w:hint="default"/>
+      </w:rPr>
+    </w:lvl>
+    <w:lvl w:ilvl="8" w:tplc="34090005" w:tentative="1">
+      <w:start w:val="1"/>
+      <w:numFmt w:val="bullet"/>
+      <w:lvlText w:val=""/>
+      <w:lvlJc w:val="left"/>
+      <w:pPr>
+        <w:ind w:left="7200" w:hanging="360"/>
+      </w:pPr>
+      <w:rPr>
+        <w:rFonts w:ascii="Wingdings" w:hAnsi="Wingdings" w:hint="default"/>
+      </w:rPr>
+    </w:lvl>
+  </w:abstractNum>
+  <w:abstractNum w:abstractNumId="5" w15:restartNumberingAfterBreak="0">
     <w:nsid w:val="42034083"/>
     <w:multiLevelType w:val="hybridMultilevel"/>
     <w:tmpl w:val="227C662A"/>
@@ -2862,7 +3401,7 @@
       </w:pPr>
     </w:lvl>
   </w:abstractNum>
-  <w:abstractNum w:abstractNumId="5" w15:restartNumberingAfterBreak="0">
+  <w:abstractNum w:abstractNumId="6" w15:restartNumberingAfterBreak="0">
     <w:nsid w:val="45A33F5C"/>
     <w:multiLevelType w:val="hybridMultilevel"/>
     <w:tmpl w:val="FC364CAC"/>
@@ -2948,7 +3487,7 @@
       </w:pPr>
     </w:lvl>
   </w:abstractNum>
-  <w:abstractNum w:abstractNumId="6" w15:restartNumberingAfterBreak="0">
+  <w:abstractNum w:abstractNumId="7" w15:restartNumberingAfterBreak="0">
     <w:nsid w:val="4CB15C56"/>
     <w:multiLevelType w:val="hybridMultilevel"/>
     <w:tmpl w:val="20A84A9C"/>
@@ -3034,7 +3573,7 @@
       </w:pPr>
     </w:lvl>
   </w:abstractNum>
-  <w:abstractNum w:abstractNumId="7" w15:restartNumberingAfterBreak="0">
+  <w:abstractNum w:abstractNumId="8" w15:restartNumberingAfterBreak="0">
     <w:nsid w:val="4CB207B3"/>
     <w:multiLevelType w:val="hybridMultilevel"/>
     <w:tmpl w:val="FBA6C466"/>
@@ -3120,7 +3659,7 @@
       </w:pPr>
     </w:lvl>
   </w:abstractNum>
-  <w:abstractNum w:abstractNumId="8" w15:restartNumberingAfterBreak="0">
+  <w:abstractNum w:abstractNumId="9" w15:restartNumberingAfterBreak="0">
     <w:nsid w:val="4CB61EF8"/>
     <w:multiLevelType w:val="hybridMultilevel"/>
     <w:tmpl w:val="878C9956"/>
@@ -3206,7 +3745,7 @@
       </w:pPr>
     </w:lvl>
   </w:abstractNum>
-  <w:abstractNum w:abstractNumId="9" w15:restartNumberingAfterBreak="0">
+  <w:abstractNum w:abstractNumId="10" w15:restartNumberingAfterBreak="0">
     <w:nsid w:val="515E5A6E"/>
     <w:multiLevelType w:val="hybridMultilevel"/>
     <w:tmpl w:val="4BBCD422"/>
@@ -3318,7 +3857,7 @@
       </w:rPr>
     </w:lvl>
   </w:abstractNum>
-  <w:abstractNum w:abstractNumId="10" w15:restartNumberingAfterBreak="0">
+  <w:abstractNum w:abstractNumId="11" w15:restartNumberingAfterBreak="0">
     <w:nsid w:val="52612567"/>
     <w:multiLevelType w:val="hybridMultilevel"/>
     <w:tmpl w:val="13760266"/>
@@ -3431,7 +3970,7 @@
       </w:rPr>
     </w:lvl>
   </w:abstractNum>
-  <w:abstractNum w:abstractNumId="11" w15:restartNumberingAfterBreak="0">
+  <w:abstractNum w:abstractNumId="12" w15:restartNumberingAfterBreak="0">
     <w:nsid w:val="5A635119"/>
     <w:multiLevelType w:val="hybridMultilevel"/>
     <w:tmpl w:val="F7F87E66"/>
@@ -3517,7 +4056,7 @@
       </w:pPr>
     </w:lvl>
   </w:abstractNum>
-  <w:abstractNum w:abstractNumId="12" w15:restartNumberingAfterBreak="0">
+  <w:abstractNum w:abstractNumId="13" w15:restartNumberingAfterBreak="0">
     <w:nsid w:val="5D0D0349"/>
     <w:multiLevelType w:val="hybridMultilevel"/>
     <w:tmpl w:val="B78E45DA"/>
@@ -3629,7 +4168,7 @@
       </w:rPr>
     </w:lvl>
   </w:abstractNum>
-  <w:abstractNum w:abstractNumId="13" w15:restartNumberingAfterBreak="0">
+  <w:abstractNum w:abstractNumId="14" w15:restartNumberingAfterBreak="0">
     <w:nsid w:val="74D8419B"/>
     <w:multiLevelType w:val="hybridMultilevel"/>
     <w:tmpl w:val="3F1ECE6E"/>
@@ -3715,53 +4254,56 @@
       </w:pPr>
     </w:lvl>
   </w:abstractNum>
-  <w:num w:numId="1" w16cid:durableId="1400978019">
+  <w:num w:numId="1">
     <w:abstractNumId w:val="0"/>
   </w:num>
-  <w:num w:numId="2" w16cid:durableId="2014986649">
+  <w:num w:numId="2">
+    <w:abstractNumId w:val="7"/>
+  </w:num>
+  <w:num w:numId="3">
+    <w:abstractNumId w:val="9"/>
+  </w:num>
+  <w:num w:numId="4">
+    <w:abstractNumId w:val="12"/>
+  </w:num>
+  <w:num w:numId="5">
+    <w:abstractNumId w:val="3"/>
+  </w:num>
+  <w:num w:numId="6">
     <w:abstractNumId w:val="6"/>
   </w:num>
-  <w:num w:numId="3" w16cid:durableId="711347436">
+  <w:num w:numId="7">
+    <w:abstractNumId w:val="5"/>
+  </w:num>
+  <w:num w:numId="8">
+    <w:abstractNumId w:val="14"/>
+  </w:num>
+  <w:num w:numId="9">
+    <w:abstractNumId w:val="2"/>
+  </w:num>
+  <w:num w:numId="10">
+    <w:abstractNumId w:val="1"/>
+  </w:num>
+  <w:num w:numId="11">
     <w:abstractNumId w:val="8"/>
   </w:num>
-  <w:num w:numId="4" w16cid:durableId="1566063348">
+  <w:num w:numId="12">
     <w:abstractNumId w:val="11"/>
   </w:num>
-  <w:num w:numId="5" w16cid:durableId="684672939">
-    <w:abstractNumId w:val="3"/>
+  <w:num w:numId="13">
+    <w:abstractNumId w:val="10"/>
   </w:num>
-  <w:num w:numId="6" w16cid:durableId="1259026527">
-    <w:abstractNumId w:val="5"/>
-  </w:num>
-  <w:num w:numId="7" w16cid:durableId="1681084005">
-    <w:abstractNumId w:val="4"/>
-  </w:num>
-  <w:num w:numId="8" w16cid:durableId="1345590946">
+  <w:num w:numId="14">
     <w:abstractNumId w:val="13"/>
   </w:num>
-  <w:num w:numId="9" w16cid:durableId="1908489083">
-    <w:abstractNumId w:val="2"/>
-  </w:num>
-  <w:num w:numId="10" w16cid:durableId="1235507460">
-    <w:abstractNumId w:val="1"/>
-  </w:num>
-  <w:num w:numId="11" w16cid:durableId="1852718736">
-    <w:abstractNumId w:val="7"/>
-  </w:num>
-  <w:num w:numId="12" w16cid:durableId="797114412">
-    <w:abstractNumId w:val="10"/>
-  </w:num>
-  <w:num w:numId="13" w16cid:durableId="1285769943">
-    <w:abstractNumId w:val="9"/>
-  </w:num>
-  <w:num w:numId="14" w16cid:durableId="1954436393">
-    <w:abstractNumId w:val="12"/>
+  <w:num w:numId="15">
+    <w:abstractNumId w:val="4"/>
   </w:num>
 </w:numbering>
 </file>
 
 <file path=word/styles.xml><?xml version="1.0" encoding="utf-8"?>
-<w:styles xmlns:mc="http://schemas.openxmlformats.org/markup-compatibility/2006" xmlns:r="http://schemas.openxmlformats.org/officeDocument/2006/relationships" xmlns:w="http://schemas.openxmlformats.org/wordprocessingml/2006/main" xmlns:w14="http://schemas.microsoft.com/office/word/2010/wordml" xmlns:w15="http://schemas.microsoft.com/office/word/2012/wordml" xmlns:w16cex="http://schemas.microsoft.com/office/word/2018/wordml/cex" xmlns:w16cid="http://schemas.microsoft.com/office/word/2016/wordml/cid" xmlns:w16="http://schemas.microsoft.com/office/word/2018/wordml" xmlns:w16sdtdh="http://schemas.microsoft.com/office/word/2020/wordml/sdtdatahash" xmlns:w16se="http://schemas.microsoft.com/office/word/2015/wordml/symex" mc:Ignorable="w14 w15 w16se w16cid w16 w16cex w16sdtdh">
+<w:styles xmlns:mc="http://schemas.openxmlformats.org/markup-compatibility/2006" xmlns:r="http://schemas.openxmlformats.org/officeDocument/2006/relationships" xmlns:w="http://schemas.openxmlformats.org/wordprocessingml/2006/main" xmlns:w14="http://schemas.microsoft.com/office/word/2010/wordml" xmlns:w15="http://schemas.microsoft.com/office/word/2012/wordml" xmlns:w16se="http://schemas.microsoft.com/office/word/2015/wordml/symex" mc:Ignorable="w14 w15 w16se">
   <w:docDefaults>
     <w:rPrDefault>
       <w:rPr>
@@ -3779,7 +4321,7 @@
       </w:pPr>
     </w:pPrDefault>
   </w:docDefaults>
-  <w:latentStyles w:defLockedState="0" w:defUIPriority="99" w:defSemiHidden="0" w:defUnhideWhenUsed="0" w:defQFormat="0" w:count="376">
+  <w:latentStyles w:defLockedState="0" w:defUIPriority="99" w:defSemiHidden="0" w:defUnhideWhenUsed="0" w:defQFormat="0" w:count="371">
     <w:lsdException w:name="Normal" w:uiPriority="0" w:qFormat="1"/>
     <w:lsdException w:name="heading 1" w:uiPriority="9" w:qFormat="1"/>
     <w:lsdException w:name="heading 2" w:semiHidden="1" w:uiPriority="9" w:unhideWhenUsed="1" w:qFormat="1"/>
@@ -4151,11 +4693,6 @@
     <w:lsdException w:name="List Table 5 Dark Accent 6" w:uiPriority="50"/>
     <w:lsdException w:name="List Table 6 Colorful Accent 6" w:uiPriority="51"/>
     <w:lsdException w:name="List Table 7 Colorful Accent 6" w:uiPriority="52"/>
-    <w:lsdException w:name="Mention" w:semiHidden="1" w:unhideWhenUsed="1"/>
-    <w:lsdException w:name="Smart Hyperlink" w:semiHidden="1" w:unhideWhenUsed="1"/>
-    <w:lsdException w:name="Hashtag" w:semiHidden="1" w:unhideWhenUsed="1"/>
-    <w:lsdException w:name="Unresolved Mention" w:semiHidden="1" w:unhideWhenUsed="1"/>
-    <w:lsdException w:name="Smart Link" w:semiHidden="1" w:unhideWhenUsed="1"/>
   </w:latentStyles>
   <w:style w:type="paragraph" w:default="1" w:styleId="Normal">
     <w:name w:val="Normal"/>
@@ -4199,7 +4736,7 @@
       <w:u w:val="single"/>
     </w:rPr>
   </w:style>
-  <w:style w:type="character" w:styleId="UnresolvedMention">
+  <w:style w:type="character" w:customStyle="1" w:styleId="UnresolvedMention">
     <w:name w:val="Unresolved Mention"/>
     <w:basedOn w:val="DefaultParagraphFont"/>
     <w:uiPriority w:val="99"/>

</xml_diff>